<commit_message>
quite probably the end 3
</commit_message>
<xml_diff>
--- a/Развертывание ПО/Инструкция по развертывания.docx
+++ b/Развертывание ПО/Инструкция по развертывания.docx
@@ -45,8 +45,6 @@
       <w:r>
         <w:t xml:space="preserve"> база данных</w:t>
       </w:r>
-      <w:bookmarkStart w:id="0" w:name="_GoBack"/>
-      <w:bookmarkEnd w:id="0"/>
       <w:r>
         <w:t xml:space="preserve"> </w:t>
       </w:r>
@@ -424,10 +422,7 @@
         </w:numPr>
       </w:pPr>
       <w:r>
-        <w:t xml:space="preserve">Разархивировать архивы </w:t>
-      </w:r>
-      <w:r>
-        <w:t>«Развертывание ПО</w:t>
+        <w:t>Разархивировать архивы «Развертывание ПО</w:t>
       </w:r>
       <w:r>
         <w:t>/</w:t>
@@ -456,10 +451,7 @@
         <w:t xml:space="preserve"> </w:t>
       </w:r>
       <w:r>
-        <w:t xml:space="preserve">и </w:t>
-      </w:r>
-      <w:r>
-        <w:t>«Развертывание ПО</w:t>
+        <w:t>и «Развертывание ПО</w:t>
       </w:r>
       <w:r>
         <w:t>/</w:t>
@@ -1145,6 +1137,34 @@
       </w:pPr>
       <w:r>
         <w:t>Пользуйтесь системой, следуя руководству пользования</w:t>
+      </w:r>
+      <w:r>
+        <w:t xml:space="preserve"> (</w:t>
+      </w:r>
+      <w:r>
+        <w:t xml:space="preserve">при редкой ошибке </w:t>
+      </w:r>
+      <w:proofErr w:type="spellStart"/>
+      <w:r>
+        <w:t>необновлении</w:t>
+      </w:r>
+      <w:proofErr w:type="spellEnd"/>
+      <w:r>
+        <w:t xml:space="preserve"> состояния станков </w:t>
+      </w:r>
+      <w:r>
+        <w:t>перегру</w:t>
+      </w:r>
+      <w:bookmarkStart w:id="0" w:name="_GoBack"/>
+      <w:bookmarkEnd w:id="0"/>
+      <w:r>
+        <w:t>жать</w:t>
+      </w:r>
+      <w:r>
+        <w:t xml:space="preserve"> бэкенд сервер</w:t>
+      </w:r>
+      <w:r>
+        <w:t>)</w:t>
       </w:r>
     </w:p>
     <w:p/>
@@ -1301,13 +1321,7 @@
         <w:rPr>
           <w:lang w:val="en-US"/>
         </w:rPr>
-        <w:t xml:space="preserve"> SetupApp</w:t>
-      </w:r>
-      <w:r>
-        <w:rPr>
-          <w:lang w:val="en-US"/>
-        </w:rPr>
-        <w:t>.zip</w:t>
+        <w:t xml:space="preserve"> SetupApp.zip</w:t>
       </w:r>
     </w:p>
     <w:p>

</xml_diff>